<commit_message>
test: control blocks rendering
</commit_message>
<xml_diff>
--- a/tests/templates/control_blocks.docx
+++ b/tests/templates/control_blocks.docx
@@ -15,65 +15,51 @@
         <w:rPr>
           <w:rFonts w:ascii="Sans serif" w:hAnsi="Sans serif"/>
         </w:rPr>
-        <w:t>{{%p for d in LISTA2%}}</w:t>
-      </w:r>
-    </w:p>
-    <w:p>
-      <w:pPr>
-        <w:pStyle w:val="Normal"/>
-        <w:bidi w:val="0"/>
-        <w:jc w:val="start"/>
-        <w:rPr>
-          <w:rFonts w:ascii="Sans serif" w:hAnsi="Sans serif"/>
-        </w:rPr>
-      </w:pPr>
-      <w:r>
-        <w:rPr>
-          <w:rFonts w:ascii="Sans serif" w:hAnsi="Sans serif"/>
-          <w:b w:val="false"/>
-          <w:bCs w:val="false"/>
-        </w:rPr>
-        <w:t>Valor do parágrafo:</w:t>
-      </w:r>
-      <w:r>
-        <w:rPr>
-          <w:rFonts w:ascii="Sans serif" w:hAnsi="Sans serif"/>
-          <w:b/>
-          <w:bCs/>
-        </w:rPr>
-        <w:t xml:space="preserve"> {{d}}</w:t>
-      </w:r>
-    </w:p>
-    <w:p>
-      <w:pPr>
-        <w:pStyle w:val="Header"/>
-        <w:bidi w:val="0"/>
-        <w:jc w:val="start"/>
-        <w:rPr>
-          <w:rFonts w:ascii="Sans Serif" w:hAnsi="Sans Serif"/>
-        </w:rPr>
-      </w:pPr>
-      <w:r>
-        <w:rPr>
-          <w:rFonts w:ascii="Sans Serif" w:hAnsi="Sans Serif"/>
-          <w:b/>
-          <w:bCs/>
-        </w:rPr>
-        <w:t>{{VARIAVEL}}</w:t>
-      </w:r>
-    </w:p>
-    <w:p>
-      <w:pPr>
-        <w:pStyle w:val="Header"/>
-        <w:bidi w:val="0"/>
-        <w:jc w:val="start"/>
-        <w:rPr>
-          <w:rFonts w:ascii="Sans Serif" w:hAnsi="Sans Serif"/>
-        </w:rPr>
-      </w:pPr>
-      <w:r>
-        <w:rPr>
-          <w:rFonts w:ascii="Sans Serif" w:hAnsi="Sans Serif"/>
+        <w:t xml:space="preserve">{{%p for </w:t>
+      </w:r>
+      <w:r>
+        <w:rPr>
+          <w:rFonts w:ascii="Sans serif" w:hAnsi="Sans serif"/>
+        </w:rPr>
+        <w:t>p</w:t>
+      </w:r>
+      <w:r>
+        <w:rPr>
+          <w:rFonts w:ascii="Sans serif" w:hAnsi="Sans serif"/>
+        </w:rPr>
+        <w:t xml:space="preserve"> in </w:t>
+      </w:r>
+      <w:r>
+        <w:rPr>
+          <w:rFonts w:ascii="Sans serif" w:hAnsi="Sans serif"/>
+        </w:rPr>
+        <w:t>PARAGRAPH</w:t>
+      </w:r>
+      <w:r>
+        <w:rPr>
+          <w:rFonts w:ascii="Sans serif" w:hAnsi="Sans serif"/>
+        </w:rPr>
+        <w:t>%}}</w:t>
+      </w:r>
+    </w:p>
+    <w:p>
+      <w:pPr>
+        <w:pStyle w:val="Normal"/>
+        <w:bidi w:val="0"/>
+        <w:jc w:val="start"/>
+        <w:rPr>
+          <w:rFonts w:ascii="Sans serif" w:hAnsi="Sans serif"/>
+        </w:rPr>
+      </w:pPr>
+      <w:r>
+        <w:rPr>
+          <w:rFonts w:ascii="Sans serif" w:hAnsi="Sans serif"/>
+        </w:rPr>
+        <w:t xml:space="preserve">ITEM: </w:t>
+      </w:r>
+      <w:r>
+        <w:rPr>
+          <w:rFonts w:ascii="Sans serif" w:hAnsi="Sans serif"/>
           <w:b/>
           <w:bCs/>
         </w:rPr>
@@ -85,15 +71,53 @@
           <w:b/>
           <w:bCs/>
         </w:rPr>
-        <w:t>VAR1</w:t>
-      </w:r>
-      <w:r>
-        <w:rPr>
-          <w:rFonts w:ascii="Sans Serif" w:hAnsi="Sans Serif"/>
+        <w:t>p</w:t>
+      </w:r>
+      <w:r>
+        <w:rPr>
+          <w:rFonts w:ascii="Sans serif" w:hAnsi="Sans serif"/>
           <w:b/>
           <w:bCs/>
         </w:rPr>
         <w:t>}}</w:t>
+      </w:r>
+    </w:p>
+    <w:p>
+      <w:pPr>
+        <w:pStyle w:val="Normal"/>
+        <w:bidi w:val="0"/>
+        <w:jc w:val="start"/>
+        <w:rPr>
+          <w:b/>
+          <w:bCs/>
+        </w:rPr>
+      </w:pPr>
+      <w:r>
+        <w:rPr>
+          <w:rFonts w:ascii="Sans serif" w:hAnsi="Sans serif"/>
+          <w:b/>
+          <w:bCs/>
+        </w:rPr>
+        <w:t>{{VAR}}</w:t>
+      </w:r>
+    </w:p>
+    <w:p>
+      <w:pPr>
+        <w:pStyle w:val="Normal"/>
+        <w:bidi w:val="0"/>
+        <w:jc w:val="start"/>
+        <w:rPr>
+          <w:b/>
+          <w:bCs/>
+        </w:rPr>
+      </w:pPr>
+      <w:r>
+        <w:rPr>
+          <w:rFonts w:ascii="Sans serif" w:hAnsi="Sans serif"/>
+          <w:b/>
+          <w:bCs/>
+        </w:rPr>
+        <w:t>{{VAR1}}</w:t>
       </w:r>
     </w:p>
     <w:p>
@@ -233,7 +257,31 @@
               <w:rPr>
                 <w:rFonts w:ascii="Sans serif" w:hAnsi="Sans serif"/>
               </w:rPr>
-              <w:t>{{%tr for d in LISTA%}}</w:t>
+              <w:t xml:space="preserve">{{%tr for </w:t>
+            </w:r>
+            <w:r>
+              <w:rPr>
+                <w:rFonts w:ascii="Sans serif" w:hAnsi="Sans serif"/>
+              </w:rPr>
+              <w:t>row</w:t>
+            </w:r>
+            <w:r>
+              <w:rPr>
+                <w:rFonts w:ascii="Sans serif" w:hAnsi="Sans serif"/>
+              </w:rPr>
+              <w:t xml:space="preserve"> in </w:t>
+            </w:r>
+            <w:r>
+              <w:rPr>
+                <w:rFonts w:ascii="Sans serif" w:hAnsi="Sans serif"/>
+              </w:rPr>
+              <w:t>TABLE</w:t>
+            </w:r>
+            <w:r>
+              <w:rPr>
+                <w:rFonts w:ascii="Sans serif" w:hAnsi="Sans serif"/>
+              </w:rPr>
+              <w:t>%}}</w:t>
             </w:r>
           </w:p>
         </w:tc>
@@ -264,7 +312,23 @@
                 <w:b/>
                 <w:bCs/>
               </w:rPr>
-              <w:t>{{d}}</w:t>
+              <w:t>ROW: {{</w:t>
+            </w:r>
+            <w:r>
+              <w:rPr>
+                <w:rFonts w:ascii="Sans serif" w:hAnsi="Sans serif"/>
+                <w:b/>
+                <w:bCs/>
+              </w:rPr>
+              <w:t>row</w:t>
+            </w:r>
+            <w:r>
+              <w:rPr>
+                <w:rFonts w:ascii="Sans serif" w:hAnsi="Sans serif"/>
+                <w:b/>
+                <w:bCs/>
+              </w:rPr>
+              <w:t>}}</w:t>
             </w:r>
           </w:p>
           <w:p>
@@ -300,7 +364,7 @@
                 <w:b/>
                 <w:bCs/>
               </w:rPr>
-              <w:t>...</w:t>
+              <w:t>COND1</w:t>
             </w:r>
           </w:p>
           <w:p>
@@ -388,137 +452,7 @@
                 <w:b/>
                 <w:bCs/>
               </w:rPr>
-              <w:t>{{%p if VAR1==1%}}</w:t>
-            </w:r>
-          </w:p>
-          <w:p>
-            <w:pPr>
-              <w:pStyle w:val="TableContents"/>
-              <w:bidi w:val="0"/>
-              <w:jc w:val="start"/>
-              <w:rPr>
-                <w:rFonts w:ascii="Sans serif" w:hAnsi="Sans serif"/>
-              </w:rPr>
-            </w:pPr>
-            <w:r>
-              <w:rPr>
-                <w:rFonts w:ascii="Sans serif" w:hAnsi="Sans serif"/>
-                <w:b/>
-                <w:bCs/>
-              </w:rPr>
-              <w:t xml:space="preserve">        </w:t>
-            </w:r>
-            <w:r>
-              <w:rPr>
-                <w:rFonts w:ascii="Sans serif" w:hAnsi="Sans serif"/>
-                <w:b/>
-                <w:bCs/>
-              </w:rPr>
-              <w:t>...</w:t>
-            </w:r>
-          </w:p>
-          <w:p>
-            <w:pPr>
-              <w:pStyle w:val="TableContents"/>
-              <w:bidi w:val="0"/>
-              <w:jc w:val="start"/>
-              <w:rPr>
-                <w:rFonts w:ascii="Sans serif" w:hAnsi="Sans serif"/>
-              </w:rPr>
-            </w:pPr>
-            <w:r>
-              <w:rPr>
-                <w:rFonts w:ascii="Sans serif" w:hAnsi="Sans serif"/>
-                <w:b/>
-                <w:bCs/>
-              </w:rPr>
-              <w:t xml:space="preserve">        </w:t>
-            </w:r>
-            <w:r>
-              <w:rPr>
-                <w:rFonts w:ascii="Sans serif" w:hAnsi="Sans serif"/>
-                <w:b/>
-                <w:bCs/>
-              </w:rPr>
-              <w:t>{{%p endif%}}</w:t>
-            </w:r>
-          </w:p>
-          <w:p>
-            <w:pPr>
-              <w:pStyle w:val="TableContents"/>
-              <w:bidi w:val="0"/>
-              <w:jc w:val="start"/>
-              <w:rPr>
-                <w:rFonts w:ascii="Sans serif" w:hAnsi="Sans serif"/>
-              </w:rPr>
-            </w:pPr>
-            <w:r>
-              <w:rPr>
-                <w:rFonts w:ascii="Sans serif" w:hAnsi="Sans serif"/>
-                <w:b/>
-                <w:bCs/>
-              </w:rPr>
-              <w:t xml:space="preserve">    </w:t>
-            </w:r>
-            <w:r>
-              <w:rPr>
-                <w:rFonts w:ascii="Sans serif" w:hAnsi="Sans serif"/>
-                <w:b/>
-                <w:bCs/>
-              </w:rPr>
-              <w:t>{{%p endif%}}</w:t>
-            </w:r>
-          </w:p>
-          <w:p>
-            <w:pPr>
-              <w:pStyle w:val="TableContents"/>
-              <w:bidi w:val="0"/>
-              <w:jc w:val="start"/>
-              <w:rPr>
-                <w:rFonts w:ascii="Sans serif" w:hAnsi="Sans serif"/>
-              </w:rPr>
-            </w:pPr>
-            <w:r>
-              <w:rPr>
-                <w:rFonts w:ascii="Sans serif" w:hAnsi="Sans serif"/>
-                <w:b/>
-                <w:bCs/>
-              </w:rPr>
-              <w:t xml:space="preserve">    </w:t>
-            </w:r>
-            <w:r>
-              <w:rPr>
-                <w:rFonts w:ascii="Sans serif" w:hAnsi="Sans serif"/>
-                <w:b/>
-                <w:bCs/>
-              </w:rPr>
-              <w:t>{{%p if VAR1==1%}}</w:t>
-            </w:r>
-          </w:p>
-          <w:p>
-            <w:pPr>
-              <w:pStyle w:val="TableContents"/>
-              <w:bidi w:val="0"/>
-              <w:jc w:val="start"/>
-              <w:rPr>
-                <w:rFonts w:ascii="Sans serif" w:hAnsi="Sans serif"/>
-              </w:rPr>
-            </w:pPr>
-            <w:r>
-              <w:rPr>
-                <w:rFonts w:ascii="Sans serif" w:hAnsi="Sans serif"/>
-                <w:b/>
-                <w:bCs/>
-              </w:rPr>
-              <w:t xml:space="preserve">    </w:t>
-            </w:r>
-            <w:r>
-              <w:rPr>
-                <w:rFonts w:ascii="Sans serif" w:hAnsi="Sans serif"/>
-                <w:b/>
-                <w:bCs/>
-              </w:rPr>
-              <w:t>...</w:t>
+              <w:t>COND2</w:t>
             </w:r>
           </w:p>
           <w:p>
@@ -609,7 +543,9 @@
         </w:rPr>
       </w:pPr>
       <w:r>
-        <w:rPr/>
+        <w:rPr>
+          <w:rFonts w:ascii="Sans serif" w:hAnsi="Sans serif"/>
+        </w:rPr>
       </w:r>
     </w:p>
     <w:p>
@@ -664,7 +600,7 @@
           <w:b/>
           <w:bCs/>
         </w:rPr>
-        <w:t>{{LIVRE}}</w:t>
+        <w:t>{{FREE}}</w:t>
       </w:r>
     </w:p>
     <w:p>
@@ -682,14 +618,16 @@
           <w:b/>
           <w:bCs/>
         </w:rPr>
-        <w:t>{{VARIAVEL}}</w:t>
+        <w:t>{{VAR}}</w:t>
       </w:r>
     </w:p>
     <w:sectPr>
       <w:headerReference w:type="even" r:id="rId2"/>
-      <w:headerReference w:type="first" r:id="rId3"/>
-      <w:footerReference w:type="even" r:id="rId4"/>
-      <w:footerReference w:type="first" r:id="rId5"/>
+      <w:headerReference w:type="default" r:id="rId3"/>
+      <w:headerReference w:type="first" r:id="rId4"/>
+      <w:footerReference w:type="even" r:id="rId5"/>
+      <w:footerReference w:type="default" r:id="rId6"/>
+      <w:footerReference w:type="first" r:id="rId7"/>
       <w:type w:val="nextPage"/>
       <w:pgSz w:w="11906" w:h="16838"/>
       <w:pgMar w:left="1134" w:right="1134" w:gutter="0" w:header="0" w:top="1134" w:footer="0" w:bottom="1134"/>
@@ -717,7 +655,31 @@
 </file>
 
 <file path=word/footer2.xml><?xml version="1.0" encoding="utf-8"?>
-<w:ftr xmlns:o="urn:schemas-microsoft-com:office:office" xmlns:r="http://schemas.openxmlformats.org/officeDocument/2006/relationships" xmlns:v="urn:schemas-microsoft-com:vml" xmlns:w="http://schemas.openxmlformats.org/wordprocessingml/2006/main" xmlns:w10="urn:schemas-microsoft-com:office:word" xmlns:wp="http://schemas.openxmlformats.org/drawingml/2006/wordprocessingDrawing" xmlns:wps="http://schemas.microsoft.com/office/word/2010/wordprocessingShape" xmlns:wpg="http://schemas.microsoft.com/office/word/2010/wordprocessingGroup" xmlns:mc="http://schemas.openxmlformats.org/markup-compatibility/2006" xmlns:wp14="http://schemas.microsoft.com/office/word/2010/wordprocessingDrawing" xmlns:w14="http://schemas.microsoft.com/office/word/2010/wordml" xmlns:w15="http://schemas.microsoft.com/office/word/2012/wordml" mc:Ignorable="w14 wp14 w15"/>
+<w:ftr xmlns:o="urn:schemas-microsoft-com:office:office" xmlns:r="http://schemas.openxmlformats.org/officeDocument/2006/relationships" xmlns:v="urn:schemas-microsoft-com:vml" xmlns:w="http://schemas.openxmlformats.org/wordprocessingml/2006/main" xmlns:w10="urn:schemas-microsoft-com:office:word" xmlns:wp="http://schemas.openxmlformats.org/drawingml/2006/wordprocessingDrawing" xmlns:wps="http://schemas.microsoft.com/office/word/2010/wordprocessingShape" xmlns:wpg="http://schemas.microsoft.com/office/word/2010/wordprocessingGroup" xmlns:mc="http://schemas.openxmlformats.org/markup-compatibility/2006" xmlns:wp14="http://schemas.microsoft.com/office/word/2010/wordprocessingDrawing" xmlns:w14="http://schemas.microsoft.com/office/word/2010/wordml" xmlns:w15="http://schemas.microsoft.com/office/word/2012/wordml" mc:Ignorable="w14 wp14 w15">
+  <w:p>
+    <w:pPr>
+      <w:pStyle w:val="Footer"/>
+      <w:rPr/>
+    </w:pPr>
+    <w:r>
+      <w:rPr/>
+    </w:r>
+  </w:p>
+</w:ftr>
+</file>
+
+<file path=word/footer3.xml><?xml version="1.0" encoding="utf-8"?>
+<w:ftr xmlns:o="urn:schemas-microsoft-com:office:office" xmlns:r="http://schemas.openxmlformats.org/officeDocument/2006/relationships" xmlns:v="urn:schemas-microsoft-com:vml" xmlns:w="http://schemas.openxmlformats.org/wordprocessingml/2006/main" xmlns:w10="urn:schemas-microsoft-com:office:word" xmlns:wp="http://schemas.openxmlformats.org/drawingml/2006/wordprocessingDrawing" xmlns:wps="http://schemas.microsoft.com/office/word/2010/wordprocessingShape" xmlns:wpg="http://schemas.microsoft.com/office/word/2010/wordprocessingGroup" xmlns:mc="http://schemas.openxmlformats.org/markup-compatibility/2006" xmlns:wp14="http://schemas.microsoft.com/office/word/2010/wordprocessingDrawing" xmlns:w14="http://schemas.microsoft.com/office/word/2010/wordml" xmlns:w15="http://schemas.microsoft.com/office/word/2012/wordml" mc:Ignorable="w14 wp14 w15">
+  <w:p>
+    <w:pPr>
+      <w:pStyle w:val="Footer"/>
+      <w:rPr/>
+    </w:pPr>
+    <w:r>
+      <w:rPr/>
+    </w:r>
+  </w:p>
+</w:ftr>
 </file>
 
 <file path=word/header1.xml><?xml version="1.0" encoding="utf-8"?>
@@ -735,7 +697,31 @@
 </file>
 
 <file path=word/header2.xml><?xml version="1.0" encoding="utf-8"?>
-<w:hdr xmlns:o="urn:schemas-microsoft-com:office:office" xmlns:r="http://schemas.openxmlformats.org/officeDocument/2006/relationships" xmlns:v="urn:schemas-microsoft-com:vml" xmlns:w="http://schemas.openxmlformats.org/wordprocessingml/2006/main" xmlns:w10="urn:schemas-microsoft-com:office:word" xmlns:wp="http://schemas.openxmlformats.org/drawingml/2006/wordprocessingDrawing" xmlns:wps="http://schemas.microsoft.com/office/word/2010/wordprocessingShape" xmlns:wpg="http://schemas.microsoft.com/office/word/2010/wordprocessingGroup" xmlns:mc="http://schemas.openxmlformats.org/markup-compatibility/2006" xmlns:wp14="http://schemas.microsoft.com/office/word/2010/wordprocessingDrawing" xmlns:w14="http://schemas.microsoft.com/office/word/2010/wordml" xmlns:w15="http://schemas.microsoft.com/office/word/2012/wordml" mc:Ignorable="w14 wp14 w15"/>
+<w:hdr xmlns:o="urn:schemas-microsoft-com:office:office" xmlns:r="http://schemas.openxmlformats.org/officeDocument/2006/relationships" xmlns:v="urn:schemas-microsoft-com:vml" xmlns:w="http://schemas.openxmlformats.org/wordprocessingml/2006/main" xmlns:w10="urn:schemas-microsoft-com:office:word" xmlns:wp="http://schemas.openxmlformats.org/drawingml/2006/wordprocessingDrawing" xmlns:wps="http://schemas.microsoft.com/office/word/2010/wordprocessingShape" xmlns:wpg="http://schemas.microsoft.com/office/word/2010/wordprocessingGroup" xmlns:mc="http://schemas.openxmlformats.org/markup-compatibility/2006" xmlns:wp14="http://schemas.microsoft.com/office/word/2010/wordprocessingDrawing" xmlns:w14="http://schemas.microsoft.com/office/word/2010/wordml" xmlns:w15="http://schemas.microsoft.com/office/word/2012/wordml" mc:Ignorable="w14 wp14 w15">
+  <w:p>
+    <w:pPr>
+      <w:pStyle w:val="Header"/>
+      <w:rPr/>
+    </w:pPr>
+    <w:r>
+      <w:rPr/>
+    </w:r>
+  </w:p>
+</w:hdr>
+</file>
+
+<file path=word/header3.xml><?xml version="1.0" encoding="utf-8"?>
+<w:hdr xmlns:o="urn:schemas-microsoft-com:office:office" xmlns:r="http://schemas.openxmlformats.org/officeDocument/2006/relationships" xmlns:v="urn:schemas-microsoft-com:vml" xmlns:w="http://schemas.openxmlformats.org/wordprocessingml/2006/main" xmlns:w10="urn:schemas-microsoft-com:office:word" xmlns:wp="http://schemas.openxmlformats.org/drawingml/2006/wordprocessingDrawing" xmlns:wps="http://schemas.microsoft.com/office/word/2010/wordprocessingShape" xmlns:wpg="http://schemas.microsoft.com/office/word/2010/wordprocessingGroup" xmlns:mc="http://schemas.openxmlformats.org/markup-compatibility/2006" xmlns:wp14="http://schemas.microsoft.com/office/word/2010/wordprocessingDrawing" xmlns:w14="http://schemas.microsoft.com/office/word/2010/wordml" xmlns:w15="http://schemas.microsoft.com/office/word/2012/wordml" mc:Ignorable="w14 wp14 w15">
+  <w:p>
+    <w:pPr>
+      <w:pStyle w:val="Header"/>
+      <w:rPr/>
+    </w:pPr>
+    <w:r>
+      <w:rPr/>
+    </w:r>
+  </w:p>
+</w:hdr>
 </file>
 
 <file path=word/styles.xml><?xml version="1.0" encoding="utf-8"?>
@@ -910,6 +896,19 @@
       <w:suppressLineNumbers/>
     </w:pPr>
     <w:rPr/>
+  </w:style>
+  <w:style w:type="paragraph" w:styleId="TableHeading">
+    <w:name w:val="Table Heading"/>
+    <w:basedOn w:val="TableContents"/>
+    <w:qFormat/>
+    <w:pPr>
+      <w:suppressLineNumbers/>
+      <w:jc w:val="center"/>
+    </w:pPr>
+    <w:rPr>
+      <w:b/>
+      <w:bCs/>
+    </w:rPr>
   </w:style>
 </w:styles>
 </file>

</xml_diff>